<commit_message>
Deploy preview for PR 134 🛫
</commit_message>
<xml_diff>
--- a/pr-preview/pr-134/UCD-SeRG-Lab-Manual-tracked-changes.docx
+++ b/pr-preview/pr-134/UCD-SeRG-Lab-Manual-tracked-changes.docx
@@ -14,9 +14,11 @@
       <w:pPr>
         <w:pStyle w:val="Date"/>
       </w:pPr>
-      <w:r>
-        <w:t xml:space="preserve">Last updated: 2026-01-16</w:t>
-      </w:r>
+      <w:ins w:id="1" w:author="PR Preview" w:date="2024-01-01T00:00:00Z">
+        <w:r>
+          <w:t xml:space="preserve">Last updated: 2026-01-17</w:t>
+        </w:r>
+      </w:ins>
     </w:p>
     <w:bookmarkStart w:id="24" w:name="welcome-to-ucd-serg"/>
     <w:p>
@@ -63604,7 +63606,7 @@
     </w:p>
     <w:bookmarkEnd w:id="499"/>
     <w:bookmarkEnd w:id="500"/>
-    <w:bookmarkStart w:id="531" w:name="resources-2"/>
+    <w:bookmarkStart w:id="532" w:name="resources-2"/>
     <w:p>
       <w:pPr>
         <w:pStyle w:val="Heading1"/>
@@ -64299,7 +64301,7 @@
       </w:hyperlink>
     </w:p>
     <w:bookmarkEnd w:id="522"/>
-    <w:bookmarkStart w:id="524" w:name="professional-advice"/>
+    <w:bookmarkStart w:id="525" w:name="professional-advice"/>
     <w:p>
       <w:pPr>
         <w:pStyle w:val="Heading2"/>
@@ -64325,8 +64327,25 @@
         </w:r>
       </w:hyperlink>
     </w:p>
-    <w:bookmarkEnd w:id="524"/>
-    <w:bookmarkStart w:id="527" w:name="funding"/>
+    <w:p>
+      <w:pPr>
+        <w:pStyle w:val="Compact"/>
+        <w:numPr>
+          <w:ilvl w:val="0"/>
+          <w:numId w:val="1184"/>
+        </w:numPr>
+      </w:pPr>
+      <w:hyperlink r:id="rId524">
+        <w:r>
+          <w:rPr>
+            <w:rStyle w:val="Hyperlink"/>
+          </w:rPr>
+          <w:t xml:space="preserve">Team Public Health Substack</w:t>
+        </w:r>
+      </w:hyperlink>
+    </w:p>
+    <w:bookmarkEnd w:id="525"/>
+    <w:bookmarkStart w:id="528" w:name="funding"/>
     <w:p>
       <w:pPr>
         <w:pStyle w:val="Heading2"/>
@@ -64343,7 +64362,7 @@
           <w:numId w:val="1185"/>
         </w:numPr>
       </w:pPr>
-      <w:hyperlink r:id="rId525">
+      <w:hyperlink r:id="rId526">
         <w:r>
           <w:rPr>
             <w:rStyle w:val="Hyperlink"/>
@@ -64360,7 +64379,7 @@
           <w:numId w:val="1185"/>
         </w:numPr>
       </w:pPr>
-      <w:hyperlink r:id="rId526">
+      <w:hyperlink r:id="rId527">
         <w:r>
           <w:rPr>
             <w:rStyle w:val="Hyperlink"/>
@@ -64369,8 +64388,8 @@
         </w:r>
       </w:hyperlink>
     </w:p>
-    <w:bookmarkEnd w:id="527"/>
-    <w:bookmarkStart w:id="530" w:name="ethics-and-global-health-research"/>
+    <w:bookmarkEnd w:id="528"/>
+    <w:bookmarkStart w:id="531" w:name="ethics-and-global-health-research"/>
     <w:p>
       <w:pPr>
         <w:pStyle w:val="Heading2"/>
@@ -64387,7 +64406,7 @@
           <w:numId w:val="1186"/>
         </w:numPr>
       </w:pPr>
-      <w:hyperlink r:id="rId528">
+      <w:hyperlink r:id="rId529">
         <w:r>
           <w:rPr>
             <w:rStyle w:val="Hyperlink"/>
@@ -64422,7 +64441,7 @@
           <w:numId w:val="1186"/>
         </w:numPr>
       </w:pPr>
-      <w:hyperlink r:id="rId529">
+      <w:hyperlink r:id="rId530">
         <w:r>
           <w:rPr>
             <w:rStyle w:val="Hyperlink"/>
@@ -64436,9 +64455,9 @@
         <w:br w:type="page"/>
       </w:r>
     </w:p>
-    <w:bookmarkEnd w:id="530"/>
     <w:bookmarkEnd w:id="531"/>
-    <w:bookmarkStart w:id="549" w:name="professional-development"/>
+    <w:bookmarkEnd w:id="532"/>
+    <w:bookmarkStart w:id="550" w:name="professional-development"/>
     <w:p>
       <w:pPr>
         <w:pStyle w:val="Heading1"/>
@@ -64457,7 +64476,7 @@
       <w:r>
         <w:t xml:space="preserve"> </w:t>
       </w:r>
-      <w:hyperlink r:id="rId532">
+      <w:hyperlink r:id="rId533">
         <w:r>
           <w:rPr>
             <w:rStyle w:val="Hyperlink"/>
@@ -64466,7 +64485,7 @@
         </w:r>
       </w:hyperlink>
     </w:p>
-    <w:bookmarkStart w:id="533" w:name="mentoring-philosophy"/>
+    <w:bookmarkStart w:id="534" w:name="mentoring-philosophy"/>
     <w:p>
       <w:pPr>
         <w:pStyle w:val="Heading2"/>
@@ -64543,8 +64562,8 @@
         <w:t xml:space="preserve">Support for both research and career development</w:t>
       </w:r>
     </w:p>
-    <w:bookmarkEnd w:id="533"/>
-    <w:bookmarkStart w:id="536" w:name="individual-development-plans"/>
+    <w:bookmarkEnd w:id="534"/>
+    <w:bookmarkStart w:id="537" w:name="individual-development-plans"/>
     <w:p>
       <w:pPr>
         <w:pStyle w:val="Heading2"/>
@@ -64637,7 +64656,7 @@
           <w:numId w:val="1189"/>
         </w:numPr>
       </w:pPr>
-      <w:hyperlink r:id="rId534">
+      <w:hyperlink r:id="rId535">
         <w:r>
           <w:rPr>
             <w:rStyle w:val="Hyperlink"/>
@@ -64654,7 +64673,7 @@
           <w:numId w:val="1189"/>
         </w:numPr>
       </w:pPr>
-      <w:hyperlink r:id="rId535">
+      <w:hyperlink r:id="rId536">
         <w:r>
           <w:rPr>
             <w:rStyle w:val="Hyperlink"/>
@@ -64663,8 +64682,8 @@
         </w:r>
       </w:hyperlink>
     </w:p>
-    <w:bookmarkEnd w:id="536"/>
-    <w:bookmarkStart w:id="539" w:name="presentations-and-conferences"/>
+    <w:bookmarkEnd w:id="537"/>
+    <w:bookmarkStart w:id="540" w:name="presentations-and-conferences"/>
     <w:p>
       <w:pPr>
         <w:pStyle w:val="Heading2"/>
@@ -64749,7 +64768,7 @@
           <w:numId w:val="1191"/>
         </w:numPr>
       </w:pPr>
-      <w:hyperlink r:id="rId537">
+      <w:hyperlink r:id="rId538">
         <w:r>
           <w:rPr>
             <w:rStyle w:val="Hyperlink"/>
@@ -64783,7 +64802,7 @@
           <w:numId w:val="1191"/>
         </w:numPr>
       </w:pPr>
-      <w:hyperlink r:id="rId538">
+      <w:hyperlink r:id="rId539">
         <w:r>
           <w:rPr>
             <w:rStyle w:val="Hyperlink"/>
@@ -64809,8 +64828,8 @@
         </w:r>
       </w:hyperlink>
     </w:p>
-    <w:bookmarkEnd w:id="539"/>
-    <w:bookmarkStart w:id="543" w:name="scientific-figures-1"/>
+    <w:bookmarkEnd w:id="540"/>
+    <w:bookmarkStart w:id="544" w:name="scientific-figures-1"/>
     <w:p>
       <w:pPr>
         <w:pStyle w:val="Heading2"/>
@@ -64889,7 +64908,7 @@
       <w:r>
         <w:t xml:space="preserve"> </w:t>
       </w:r>
-      <w:hyperlink r:id="rId540">
+      <w:hyperlink r:id="rId541">
         <w:r>
           <w:rPr>
             <w:rStyle w:val="Hyperlink"/>
@@ -64906,7 +64925,7 @@
       <w:r>
         <w:t xml:space="preserve"> </w:t>
       </w:r>
-      <w:hyperlink r:id="rId541">
+      <w:hyperlink r:id="rId542">
         <w:r>
           <w:rPr>
             <w:rStyle w:val="Hyperlink"/>
@@ -64986,7 +65005,7 @@
           <w:numId w:val="1193"/>
         </w:numPr>
       </w:pPr>
-      <w:hyperlink r:id="rId542">
+      <w:hyperlink r:id="rId543">
         <w:r>
           <w:rPr>
             <w:rStyle w:val="Hyperlink"/>
@@ -64995,8 +65014,8 @@
         </w:r>
       </w:hyperlink>
     </w:p>
-    <w:bookmarkEnd w:id="543"/>
-    <w:bookmarkStart w:id="546" w:name="grant-writing"/>
+    <w:bookmarkEnd w:id="544"/>
+    <w:bookmarkStart w:id="547" w:name="grant-writing"/>
     <w:p>
       <w:pPr>
         <w:pStyle w:val="Heading2"/>
@@ -65073,7 +65092,7 @@
           <w:numId w:val="1195"/>
         </w:numPr>
       </w:pPr>
-      <w:hyperlink r:id="rId544">
+      <w:hyperlink r:id="rId545">
         <w:r>
           <w:rPr>
             <w:rStyle w:val="Hyperlink"/>
@@ -65090,7 +65109,7 @@
           <w:numId w:val="1195"/>
         </w:numPr>
       </w:pPr>
-      <w:hyperlink r:id="rId545">
+      <w:hyperlink r:id="rId546">
         <w:r>
           <w:rPr>
             <w:rStyle w:val="Hyperlink"/>
@@ -65107,7 +65126,7 @@
           <w:numId w:val="1195"/>
         </w:numPr>
       </w:pPr>
-      <w:hyperlink r:id="rId526">
+      <w:hyperlink r:id="rId527">
         <w:r>
           <w:rPr>
             <w:rStyle w:val="Hyperlink"/>
@@ -65116,8 +65135,8 @@
         </w:r>
       </w:hyperlink>
     </w:p>
-    <w:bookmarkEnd w:id="546"/>
-    <w:bookmarkStart w:id="547" w:name="teaching-and-outreach"/>
+    <w:bookmarkEnd w:id="547"/>
+    <w:bookmarkStart w:id="548" w:name="teaching-and-outreach"/>
     <w:p>
       <w:pPr>
         <w:pStyle w:val="Heading2"/>
@@ -65170,8 +65189,8 @@
         <w:t xml:space="preserve">Discuss opportunities with PIs</w:t>
       </w:r>
     </w:p>
-    <w:bookmarkEnd w:id="547"/>
-    <w:bookmarkStart w:id="548" w:name="networking"/>
+    <w:bookmarkEnd w:id="548"/>
+    <w:bookmarkStart w:id="549" w:name="networking"/>
     <w:p>
       <w:pPr>
         <w:pStyle w:val="Heading2"/>
@@ -65241,9 +65260,9 @@
         <w:br w:type="page"/>
       </w:r>
     </w:p>
-    <w:bookmarkEnd w:id="548"/>
     <w:bookmarkEnd w:id="549"/>
-    <w:bookmarkStart w:id="557" w:name="manuscript-preparation-and-publication"/>
+    <w:bookmarkEnd w:id="550"/>
+    <w:bookmarkStart w:id="558" w:name="manuscript-preparation-and-publication"/>
     <w:p>
       <w:pPr>
         <w:pStyle w:val="Heading1"/>
@@ -65262,7 +65281,7 @@
       <w:r>
         <w:t xml:space="preserve"> </w:t>
       </w:r>
-      <w:hyperlink r:id="rId532">
+      <w:hyperlink r:id="rId533">
         <w:r>
           <w:rPr>
             <w:rStyle w:val="Hyperlink"/>
@@ -65271,7 +65290,7 @@
         </w:r>
       </w:hyperlink>
     </w:p>
-    <w:bookmarkStart w:id="550" w:name="publication-process"/>
+    <w:bookmarkStart w:id="551" w:name="publication-process"/>
     <w:p>
       <w:pPr>
         <w:pStyle w:val="Heading2"/>
@@ -65440,8 +65459,8 @@
         <w:t xml:space="preserve">: Celebrate and share!</w:t>
       </w:r>
     </w:p>
-    <w:bookmarkEnd w:id="550"/>
-    <w:bookmarkStart w:id="553" w:name="preprints-and-open-access"/>
+    <w:bookmarkEnd w:id="551"/>
+    <w:bookmarkStart w:id="554" w:name="preprints-and-open-access"/>
     <w:p>
       <w:pPr>
         <w:pStyle w:val="Heading2"/>
@@ -65464,7 +65483,7 @@
       <w:r>
         <w:t xml:space="preserve"> </w:t>
       </w:r>
-      <w:hyperlink r:id="rId551">
+      <w:hyperlink r:id="rId552">
         <w:r>
           <w:rPr>
             <w:rStyle w:val="Hyperlink"/>
@@ -65481,7 +65500,7 @@
       <w:r>
         <w:t xml:space="preserve"> </w:t>
       </w:r>
-      <w:hyperlink r:id="rId552">
+      <w:hyperlink r:id="rId553">
         <w:r>
           <w:rPr>
             <w:rStyle w:val="Hyperlink"/>
@@ -65536,7 +65555,7 @@
       <w:r>
         <w:t xml:space="preserve"> </w:t>
       </w:r>
-      <w:hyperlink r:id="rId551">
+      <w:hyperlink r:id="rId552">
         <w:r>
           <w:rPr>
             <w:rStyle w:val="Hyperlink"/>
@@ -65548,8 +65567,8 @@
         <w:t xml:space="preserve">.</w:t>
       </w:r>
     </w:p>
-    <w:bookmarkEnd w:id="553"/>
-    <w:bookmarkStart w:id="555" w:name="reporting-checklists"/>
+    <w:bookmarkEnd w:id="554"/>
+    <w:bookmarkStart w:id="556" w:name="reporting-checklists"/>
     <w:p>
       <w:pPr>
         <w:pStyle w:val="Heading2"/>
@@ -65616,7 +65635,7 @@
       <w:r>
         <w:t xml:space="preserve"> </w:t>
       </w:r>
-      <w:hyperlink r:id="rId554">
+      <w:hyperlink r:id="rId555">
         <w:r>
           <w:rPr>
             <w:rStyle w:val="Hyperlink"/>
@@ -65628,8 +65647,8 @@
         <w:t xml:space="preserve">)</w:t>
       </w:r>
     </w:p>
-    <w:bookmarkEnd w:id="555"/>
-    <w:bookmarkStart w:id="556" w:name="manuscript-checklist-1"/>
+    <w:bookmarkEnd w:id="556"/>
+    <w:bookmarkStart w:id="557" w:name="manuscript-checklist-1"/>
     <w:p>
       <w:pPr>
         <w:pStyle w:val="Heading2"/>
@@ -65873,9 +65892,9 @@
         <w:br w:type="page"/>
       </w:r>
     </w:p>
-    <w:bookmarkEnd w:id="556"/>
     <w:bookmarkEnd w:id="557"/>
-    <w:bookmarkStart w:id="637" w:name="references"/>
+    <w:bookmarkEnd w:id="558"/>
+    <w:bookmarkStart w:id="638" w:name="references"/>
     <w:p>
       <w:pPr>
         <w:pStyle w:val="Heading1"/>
@@ -65884,8 +65903,8 @@
         <w:t xml:space="preserve">References</w:t>
       </w:r>
     </w:p>
-    <w:bookmarkStart w:id="636" w:name="refs"/>
-    <w:bookmarkStart w:id="559" w:name="ref-space_odyssey"/>
+    <w:bookmarkStart w:id="637" w:name="refs"/>
+    <w:bookmarkStart w:id="560" w:name="ref-space_odyssey"/>
     <w:p>
       <w:pPr>
         <w:pStyle w:val="Bibliography"/>
@@ -65902,7 +65921,7 @@
       <w:r>
         <w:t xml:space="preserve"> </w:t>
       </w:r>
-      <w:hyperlink r:id="rId558">
+      <w:hyperlink r:id="rId559">
         <w:r>
           <w:rPr>
             <w:rStyle w:val="Hyperlink"/>
@@ -65914,8 +65933,8 @@
         <w:t xml:space="preserve">.</w:t>
       </w:r>
     </w:p>
-    <w:bookmarkEnd w:id="559"/>
-    <w:bookmarkStart w:id="561" w:name="ref-abimbola2022"/>
+    <w:bookmarkEnd w:id="560"/>
+    <w:bookmarkStart w:id="562" w:name="ref-abimbola2022"/>
     <w:p>
       <w:pPr>
         <w:pStyle w:val="Bibliography"/>
@@ -65948,7 +65967,7 @@
       <w:r>
         <w:t xml:space="preserve"> </w:t>
       </w:r>
-      <w:hyperlink r:id="rId560">
+      <w:hyperlink r:id="rId561">
         <w:r>
           <w:rPr>
             <w:rStyle w:val="Hyperlink"/>
@@ -65960,8 +65979,8 @@
         <w:t xml:space="preserve">.</w:t>
       </w:r>
     </w:p>
-    <w:bookmarkEnd w:id="561"/>
-    <w:bookmarkStart w:id="563" w:name="ref-i_robot"/>
+    <w:bookmarkEnd w:id="562"/>
+    <w:bookmarkStart w:id="564" w:name="ref-i_robot"/>
     <w:p>
       <w:pPr>
         <w:pStyle w:val="Bibliography"/>
@@ -65984,7 +66003,7 @@
       <w:r>
         <w:t xml:space="preserve"> </w:t>
       </w:r>
-      <w:hyperlink r:id="rId562">
+      <w:hyperlink r:id="rId563">
         <w:r>
           <w:rPr>
             <w:rStyle w:val="Hyperlink"/>
@@ -65996,8 +66015,8 @@
         <w:t xml:space="preserve">.</w:t>
       </w:r>
     </w:p>
-    <w:bookmarkEnd w:id="563"/>
-    <w:bookmarkStart w:id="565" w:name="ref-baker2019"/>
+    <w:bookmarkEnd w:id="564"/>
+    <w:bookmarkStart w:id="566" w:name="ref-baker2019"/>
     <w:p>
       <w:pPr>
         <w:pStyle w:val="Bibliography"/>
@@ -66027,7 +66046,7 @@
       <w:r>
         <w:t xml:space="preserve"> </w:t>
       </w:r>
-      <w:hyperlink r:id="rId564">
+      <w:hyperlink r:id="rId565">
         <w:r>
           <w:rPr>
             <w:rStyle w:val="Hyperlink"/>
@@ -66039,8 +66058,8 @@
         <w:t xml:space="preserve">.</w:t>
       </w:r>
     </w:p>
-    <w:bookmarkEnd w:id="565"/>
-    <w:bookmarkStart w:id="567" w:name="ref-battlestar_galactica_2004"/>
+    <w:bookmarkEnd w:id="566"/>
+    <w:bookmarkStart w:id="568" w:name="ref-battlestar_galactica_2004"/>
     <w:p>
       <w:pPr>
         <w:pStyle w:val="Bibliography"/>
@@ -66057,7 +66076,7 @@
       <w:r>
         <w:t xml:space="preserve"> </w:t>
       </w:r>
-      <w:hyperlink r:id="rId566">
+      <w:hyperlink r:id="rId567">
         <w:r>
           <w:rPr>
             <w:rStyle w:val="Hyperlink"/>
@@ -66069,8 +66088,8 @@
         <w:t xml:space="preserve">.</w:t>
       </w:r>
     </w:p>
-    <w:bookmarkEnd w:id="567"/>
-    <w:bookmarkStart w:id="568" w:name="ref-benjaminchunglab"/>
+    <w:bookmarkEnd w:id="568"/>
+    <w:bookmarkStart w:id="569" w:name="ref-benjaminchunglab"/>
     <w:p>
       <w:pPr>
         <w:pStyle w:val="Bibliography"/>
@@ -66087,7 +66106,7 @@
       <w:r>
         <w:t xml:space="preserve"> </w:t>
       </w:r>
-      <w:hyperlink r:id="rId532">
+      <w:hyperlink r:id="rId533">
         <w:r>
           <w:rPr>
             <w:rStyle w:val="Hyperlink"/>
@@ -66099,8 +66118,8 @@
         <w:t xml:space="preserve">.</w:t>
       </w:r>
     </w:p>
-    <w:bookmarkEnd w:id="568"/>
-    <w:bookmarkStart w:id="570" w:name="ref-blade_runner"/>
+    <w:bookmarkEnd w:id="569"/>
+    <w:bookmarkStart w:id="571" w:name="ref-blade_runner"/>
     <w:p>
       <w:pPr>
         <w:pStyle w:val="Bibliography"/>
@@ -66117,7 +66136,7 @@
       <w:r>
         <w:t xml:space="preserve"> </w:t>
       </w:r>
-      <w:hyperlink r:id="rId569">
+      <w:hyperlink r:id="rId570">
         <w:r>
           <w:rPr>
             <w:rStyle w:val="Hyperlink"/>
@@ -66129,8 +66148,8 @@
         <w:t xml:space="preserve">.</w:t>
       </w:r>
     </w:p>
-    <w:bookmarkEnd w:id="570"/>
-    <w:bookmarkStart w:id="572" w:name="ref-bryan2023happygit"/>
+    <w:bookmarkEnd w:id="571"/>
+    <w:bookmarkStart w:id="573" w:name="ref-bryan2023happygit"/>
     <w:p>
       <w:pPr>
         <w:pStyle w:val="Bibliography"/>
@@ -66154,7 +66173,7 @@
       <w:r>
         <w:t xml:space="preserve"> </w:t>
       </w:r>
-      <w:hyperlink r:id="rId571">
+      <w:hyperlink r:id="rId572">
         <w:r>
           <w:rPr>
             <w:rStyle w:val="Hyperlink"/>
@@ -66166,8 +66185,8 @@
         <w:t xml:space="preserve">.</w:t>
       </w:r>
     </w:p>
-    <w:bookmarkEnd w:id="572"/>
-    <w:bookmarkStart w:id="574" w:name="ref-enders_game"/>
+    <w:bookmarkEnd w:id="573"/>
+    <w:bookmarkStart w:id="575" w:name="ref-enders_game"/>
     <w:p>
       <w:pPr>
         <w:pStyle w:val="Bibliography"/>
@@ -66190,7 +66209,7 @@
       <w:r>
         <w:t xml:space="preserve"> </w:t>
       </w:r>
-      <w:hyperlink r:id="rId573">
+      <w:hyperlink r:id="rId574">
         <w:r>
           <w:rPr>
             <w:rStyle w:val="Hyperlink"/>
@@ -66202,8 +66221,8 @@
         <w:t xml:space="preserve">.</w:t>
       </w:r>
     </w:p>
-    <w:bookmarkEnd w:id="574"/>
-    <w:bookmarkStart w:id="576" w:name="ref-crameri2020"/>
+    <w:bookmarkEnd w:id="575"/>
+    <w:bookmarkStart w:id="577" w:name="ref-crameri2020"/>
     <w:p>
       <w:pPr>
         <w:pStyle w:val="Bibliography"/>
@@ -66236,7 +66255,7 @@
       <w:r>
         <w:t xml:space="preserve"> </w:t>
       </w:r>
-      <w:hyperlink r:id="rId575">
+      <w:hyperlink r:id="rId576">
         <w:r>
           <w:rPr>
             <w:rStyle w:val="Hyperlink"/>
@@ -66248,8 +66267,8 @@
         <w:t xml:space="preserve">.</w:t>
       </w:r>
     </w:p>
-    <w:bookmarkEnd w:id="576"/>
-    <w:bookmarkStart w:id="578" w:name="ref-creativecommons"/>
+    <w:bookmarkEnd w:id="577"/>
+    <w:bookmarkStart w:id="579" w:name="ref-creativecommons"/>
     <w:p>
       <w:pPr>
         <w:pStyle w:val="Bibliography"/>
@@ -66266,7 +66285,7 @@
       <w:r>
         <w:t xml:space="preserve"> </w:t>
       </w:r>
-      <w:hyperlink r:id="rId577">
+      <w:hyperlink r:id="rId578">
         <w:r>
           <w:rPr>
             <w:rStyle w:val="Hyperlink"/>
@@ -66278,8 +66297,8 @@
         <w:t xml:space="preserve">.</w:t>
       </w:r>
     </w:p>
-    <w:bookmarkEnd w:id="578"/>
-    <w:bookmarkStart w:id="580" w:name="ref-credit"/>
+    <w:bookmarkEnd w:id="579"/>
+    <w:bookmarkStart w:id="581" w:name="ref-credit"/>
     <w:p>
       <w:pPr>
         <w:pStyle w:val="Bibliography"/>
@@ -66296,7 +66315,7 @@
       <w:r>
         <w:t xml:space="preserve"> </w:t>
       </w:r>
-      <w:hyperlink r:id="rId579">
+      <w:hyperlink r:id="rId580">
         <w:r>
           <w:rPr>
             <w:rStyle w:val="Hyperlink"/>
@@ -66308,8 +66327,8 @@
         <w:t xml:space="preserve">.</w:t>
       </w:r>
     </w:p>
-    <w:bookmarkEnd w:id="580"/>
-    <w:bookmarkStart w:id="582" w:name="ref-dryad"/>
+    <w:bookmarkEnd w:id="581"/>
+    <w:bookmarkStart w:id="583" w:name="ref-dryad"/>
     <w:p>
       <w:pPr>
         <w:pStyle w:val="Bibliography"/>
@@ -66326,7 +66345,7 @@
       <w:r>
         <w:t xml:space="preserve"> </w:t>
       </w:r>
-      <w:hyperlink r:id="rId581">
+      <w:hyperlink r:id="rId582">
         <w:r>
           <w:rPr>
             <w:rStyle w:val="Hyperlink"/>
@@ -66338,8 +66357,8 @@
         <w:t xml:space="preserve">.</w:t>
       </w:r>
     </w:p>
-    <w:bookmarkEnd w:id="582"/>
-    <w:bookmarkStart w:id="583" w:name="ref-equatornetwork"/>
+    <w:bookmarkEnd w:id="583"/>
+    <w:bookmarkStart w:id="584" w:name="ref-equatornetwork"/>
     <w:p>
       <w:pPr>
         <w:pStyle w:val="Bibliography"/>
@@ -66356,7 +66375,7 @@
       <w:r>
         <w:t xml:space="preserve"> </w:t>
       </w:r>
-      <w:hyperlink r:id="rId554">
+      <w:hyperlink r:id="rId555">
         <w:r>
           <w:rPr>
             <w:rStyle w:val="Hyperlink"/>
@@ -66368,8 +66387,8 @@
         <w:t xml:space="preserve">.</w:t>
       </w:r>
     </w:p>
-    <w:bookmarkEnd w:id="583"/>
-    <w:bookmarkStart w:id="585" w:name="ref-fay2021engineering"/>
+    <w:bookmarkEnd w:id="584"/>
+    <w:bookmarkStart w:id="586" w:name="ref-fay2021engineering"/>
     <w:p>
       <w:pPr>
         <w:pStyle w:val="Bibliography"/>
@@ -66393,7 +66412,7 @@
       <w:r>
         <w:t xml:space="preserve"> </w:t>
       </w:r>
-      <w:hyperlink r:id="rId584">
+      <w:hyperlink r:id="rId585">
         <w:r>
           <w:rPr>
             <w:rStyle w:val="Hyperlink"/>
@@ -66405,8 +66424,8 @@
         <w:t xml:space="preserve">.</w:t>
       </w:r>
     </w:p>
-    <w:bookmarkEnd w:id="585"/>
-    <w:bookmarkStart w:id="587" w:name="ref-humans_are_dead"/>
+    <w:bookmarkEnd w:id="586"/>
+    <w:bookmarkStart w:id="588" w:name="ref-humans_are_dead"/>
     <w:p>
       <w:pPr>
         <w:pStyle w:val="Bibliography"/>
@@ -66429,7 +66448,7 @@
       <w:r>
         <w:t xml:space="preserve"> </w:t>
       </w:r>
-      <w:hyperlink r:id="rId586">
+      <w:hyperlink r:id="rId587">
         <w:r>
           <w:rPr>
             <w:rStyle w:val="Hyperlink"/>
@@ -66441,8 +66460,8 @@
         <w:t xml:space="preserve">.</w:t>
       </w:r>
     </w:p>
-    <w:bookmarkEnd w:id="587"/>
-    <w:bookmarkStart w:id="589" w:name="ref-githubdesktop"/>
+    <w:bookmarkEnd w:id="588"/>
+    <w:bookmarkStart w:id="590" w:name="ref-githubdesktop"/>
     <w:p>
       <w:pPr>
         <w:pStyle w:val="Bibliography"/>
@@ -66459,7 +66478,7 @@
       <w:r>
         <w:t xml:space="preserve"> </w:t>
       </w:r>
-      <w:hyperlink r:id="rId588">
+      <w:hyperlink r:id="rId589">
         <w:r>
           <w:rPr>
             <w:rStyle w:val="Hyperlink"/>
@@ -66471,8 +66490,8 @@
         <w:t xml:space="preserve">.</w:t>
       </w:r>
     </w:p>
-    <w:bookmarkEnd w:id="589"/>
-    <w:bookmarkStart w:id="591" w:name="ref-dune"/>
+    <w:bookmarkEnd w:id="590"/>
+    <w:bookmarkStart w:id="592" w:name="ref-dune"/>
     <w:p>
       <w:pPr>
         <w:pStyle w:val="Bibliography"/>
@@ -66495,7 +66514,7 @@
       <w:r>
         <w:t xml:space="preserve"> </w:t>
       </w:r>
-      <w:hyperlink r:id="rId590">
+      <w:hyperlink r:id="rId591">
         <w:r>
           <w:rPr>
             <w:rStyle w:val="Hyperlink"/>
@@ -66507,8 +66526,8 @@
         <w:t xml:space="preserve">.</w:t>
       </w:r>
     </w:p>
-    <w:bookmarkEnd w:id="591"/>
-    <w:bookmarkStart w:id="593" w:name="ref-plos_data"/>
+    <w:bookmarkEnd w:id="592"/>
+    <w:bookmarkStart w:id="594" w:name="ref-plos_data"/>
     <w:p>
       <w:pPr>
         <w:pStyle w:val="Bibliography"/>
@@ -66525,7 +66544,7 @@
       <w:r>
         <w:t xml:space="preserve"> </w:t>
       </w:r>
-      <w:hyperlink r:id="rId592">
+      <w:hyperlink r:id="rId593">
         <w:r>
           <w:rPr>
             <w:rStyle w:val="Hyperlink"/>
@@ -66537,8 +66556,8 @@
         <w:t xml:space="preserve">.</w:t>
       </w:r>
     </w:p>
-    <w:bookmarkEnd w:id="593"/>
-    <w:bookmarkStart w:id="594" w:name="ref-icmje"/>
+    <w:bookmarkEnd w:id="594"/>
+    <w:bookmarkStart w:id="595" w:name="ref-icmje"/>
     <w:p>
       <w:pPr>
         <w:pStyle w:val="Bibliography"/>
@@ -66573,8 +66592,8 @@
         <w:t xml:space="preserve">.</w:t>
       </w:r>
     </w:p>
-    <w:bookmarkEnd w:id="594"/>
-    <w:bookmarkStart w:id="595" w:name="ref-medRxiv"/>
+    <w:bookmarkEnd w:id="595"/>
+    <w:bookmarkStart w:id="596" w:name="ref-medRxiv"/>
     <w:p>
       <w:pPr>
         <w:pStyle w:val="Bibliography"/>
@@ -66591,7 +66610,7 @@
       <w:r>
         <w:t xml:space="preserve"> </w:t>
       </w:r>
-      <w:hyperlink r:id="rId551">
+      <w:hyperlink r:id="rId552">
         <w:r>
           <w:rPr>
             <w:rStyle w:val="Hyperlink"/>
@@ -66603,8 +66622,8 @@
         <w:t xml:space="preserve">.</w:t>
       </w:r>
     </w:p>
-    <w:bookmarkEnd w:id="595"/>
-    <w:bookmarkStart w:id="597" w:name="ref-merali2010"/>
+    <w:bookmarkEnd w:id="596"/>
+    <w:bookmarkStart w:id="598" w:name="ref-merali2010"/>
     <w:p>
       <w:pPr>
         <w:pStyle w:val="Bibliography"/>
@@ -66637,7 +66656,7 @@
       <w:r>
         <w:t xml:space="preserve"> </w:t>
       </w:r>
-      <w:hyperlink r:id="rId596">
+      <w:hyperlink r:id="rId597">
         <w:r>
           <w:rPr>
             <w:rStyle w:val="Hyperlink"/>
@@ -66649,8 +66668,8 @@
         <w:t xml:space="preserve">.</w:t>
       </w:r>
     </w:p>
-    <w:bookmarkEnd w:id="597"/>
-    <w:bookmarkStart w:id="599" w:name="ref-munafo2017"/>
+    <w:bookmarkEnd w:id="598"/>
+    <w:bookmarkStart w:id="600" w:name="ref-munafo2017"/>
     <w:p>
       <w:pPr>
         <w:pStyle w:val="Bibliography"/>
@@ -66683,7 +66702,7 @@
       <w:r>
         <w:t xml:space="preserve"> </w:t>
       </w:r>
-      <w:hyperlink r:id="rId598">
+      <w:hyperlink r:id="rId599">
         <w:r>
           <w:rPr>
             <w:rStyle w:val="Hyperlink"/>
@@ -66695,8 +66714,8 @@
         <w:t xml:space="preserve">.</w:t>
       </w:r>
     </w:p>
-    <w:bookmarkEnd w:id="599"/>
-    <w:bookmarkStart w:id="601" w:name="ref-nuzzo2015"/>
+    <w:bookmarkEnd w:id="600"/>
+    <w:bookmarkStart w:id="602" w:name="ref-nuzzo2015"/>
     <w:p>
       <w:pPr>
         <w:pStyle w:val="Bibliography"/>
@@ -66729,7 +66748,7 @@
       <w:r>
         <w:t xml:space="preserve"> </w:t>
       </w:r>
-      <w:hyperlink r:id="rId600">
+      <w:hyperlink r:id="rId601">
         <w:r>
           <w:rPr>
             <w:rStyle w:val="Hyperlink"/>
@@ -66741,8 +66760,8 @@
         <w:t xml:space="preserve">.</w:t>
       </w:r>
     </w:p>
-    <w:bookmarkEnd w:id="601"/>
-    <w:bookmarkStart w:id="603" w:name="ref-osf"/>
+    <w:bookmarkEnd w:id="602"/>
+    <w:bookmarkStart w:id="604" w:name="ref-osf"/>
     <w:p>
       <w:pPr>
         <w:pStyle w:val="Bibliography"/>
@@ -66759,7 +66778,7 @@
       <w:r>
         <w:t xml:space="preserve"> </w:t>
       </w:r>
-      <w:hyperlink r:id="rId602">
+      <w:hyperlink r:id="rId603">
         <w:r>
           <w:rPr>
             <w:rStyle w:val="Hyperlink"/>
@@ -66771,8 +66790,8 @@
         <w:t xml:space="preserve">.</w:t>
       </w:r>
     </w:p>
-    <w:bookmarkEnd w:id="603"/>
-    <w:bookmarkStart w:id="605" w:name="ref-gitfixum"/>
+    <w:bookmarkEnd w:id="604"/>
+    <w:bookmarkStart w:id="606" w:name="ref-gitfixum"/>
     <w:p>
       <w:pPr>
         <w:pStyle w:val="Bibliography"/>
@@ -66789,7 +66808,7 @@
       <w:r>
         <w:t xml:space="preserve"> </w:t>
       </w:r>
-      <w:hyperlink r:id="rId604">
+      <w:hyperlink r:id="rId605">
         <w:r>
           <w:rPr>
             <w:rStyle w:val="Hyperlink"/>
@@ -66801,8 +66820,8 @@
         <w:t xml:space="preserve">.</w:t>
       </w:r>
     </w:p>
-    <w:bookmarkEnd w:id="605"/>
-    <w:bookmarkStart w:id="607" w:name="ref-rougier2014"/>
+    <w:bookmarkEnd w:id="606"/>
+    <w:bookmarkStart w:id="608" w:name="ref-rougier2014"/>
     <w:p>
       <w:pPr>
         <w:pStyle w:val="Bibliography"/>
@@ -66835,7 +66854,7 @@
       <w:r>
         <w:t xml:space="preserve"> </w:t>
       </w:r>
-      <w:hyperlink r:id="rId606">
+      <w:hyperlink r:id="rId607">
         <w:r>
           <w:rPr>
             <w:rStyle w:val="Hyperlink"/>
@@ -66847,8 +66866,8 @@
         <w:t xml:space="preserve">.</w:t>
       </w:r>
     </w:p>
-    <w:bookmarkEnd w:id="607"/>
-    <w:bookmarkStart w:id="609" w:name="ref-silbiger2019"/>
+    <w:bookmarkEnd w:id="608"/>
+    <w:bookmarkStart w:id="610" w:name="ref-silbiger2019"/>
     <w:p>
       <w:pPr>
         <w:pStyle w:val="Bibliography"/>
@@ -66878,7 +66897,7 @@
       <w:r>
         <w:t xml:space="preserve"> </w:t>
       </w:r>
-      <w:hyperlink r:id="rId608">
+      <w:hyperlink r:id="rId609">
         <w:r>
           <w:rPr>
             <w:rStyle w:val="Hyperlink"/>
@@ -66890,8 +66909,8 @@
         <w:t xml:space="preserve">.</w:t>
       </w:r>
     </w:p>
-    <w:bookmarkEnd w:id="609"/>
-    <w:bookmarkStart w:id="611" w:name="ref-slurm"/>
+    <w:bookmarkEnd w:id="610"/>
+    <w:bookmarkStart w:id="612" w:name="ref-slurm"/>
     <w:p>
       <w:pPr>
         <w:pStyle w:val="Bibliography"/>
@@ -66908,7 +66927,7 @@
       <w:r>
         <w:t xml:space="preserve"> </w:t>
       </w:r>
-      <w:hyperlink r:id="rId610">
+      <w:hyperlink r:id="rId611">
         <w:r>
           <w:rPr>
             <w:rStyle w:val="Hyperlink"/>
@@ -66920,8 +66939,8 @@
         <w:t xml:space="preserve">.</w:t>
       </w:r>
     </w:p>
-    <w:bookmarkEnd w:id="611"/>
-    <w:bookmarkStart w:id="613" w:name="ref-stoddart2019"/>
+    <w:bookmarkEnd w:id="612"/>
+    <w:bookmarkStart w:id="614" w:name="ref-stoddart2019"/>
     <w:p>
       <w:pPr>
         <w:pStyle w:val="Bibliography"/>
@@ -66951,7 +66970,7 @@
       <w:r>
         <w:t xml:space="preserve"> </w:t>
       </w:r>
-      <w:hyperlink r:id="rId612">
+      <w:hyperlink r:id="rId613">
         <w:r>
           <w:rPr>
             <w:rStyle w:val="Hyperlink"/>
@@ -66963,8 +66982,8 @@
         <w:t xml:space="preserve">.</w:t>
       </w:r>
     </w:p>
-    <w:bookmarkEnd w:id="613"/>
-    <w:bookmarkStart w:id="615" w:name="ref-terminator"/>
+    <w:bookmarkEnd w:id="614"/>
+    <w:bookmarkStart w:id="616" w:name="ref-terminator"/>
     <w:p>
       <w:pPr>
         <w:pStyle w:val="Bibliography"/>
@@ -66981,7 +67000,7 @@
       <w:r>
         <w:t xml:space="preserve"> </w:t>
       </w:r>
-      <w:hyperlink r:id="rId614">
+      <w:hyperlink r:id="rId615">
         <w:r>
           <w:rPr>
             <w:rStyle w:val="Hyperlink"/>
@@ -66993,8 +67012,8 @@
         <w:t xml:space="preserve">.</w:t>
       </w:r>
     </w:p>
-    <w:bookmarkEnd w:id="615"/>
-    <w:bookmarkStart w:id="617" w:name="ref-matrix"/>
+    <w:bookmarkEnd w:id="616"/>
+    <w:bookmarkStart w:id="618" w:name="ref-matrix"/>
     <w:p>
       <w:pPr>
         <w:pStyle w:val="Bibliography"/>
@@ -67011,7 +67030,7 @@
       <w:r>
         <w:t xml:space="preserve"> </w:t>
       </w:r>
-      <w:hyperlink r:id="rId616">
+      <w:hyperlink r:id="rId617">
         <w:r>
           <w:rPr>
             <w:rStyle w:val="Hyperlink"/>
@@ -67023,8 +67042,8 @@
         <w:t xml:space="preserve">.</w:t>
       </w:r>
     </w:p>
-    <w:bookmarkEnd w:id="617"/>
-    <w:bookmarkStart w:id="619" w:name="ref-tidyverse2023codereview"/>
+    <w:bookmarkEnd w:id="618"/>
+    <w:bookmarkStart w:id="620" w:name="ref-tidyverse2023codereview"/>
     <w:p>
       <w:pPr>
         <w:pStyle w:val="Bibliography"/>
@@ -67048,7 +67067,7 @@
       <w:r>
         <w:t xml:space="preserve"> </w:t>
       </w:r>
-      <w:hyperlink r:id="rId618">
+      <w:hyperlink r:id="rId619">
         <w:r>
           <w:rPr>
             <w:rStyle w:val="Hyperlink"/>
@@ -67060,8 +67079,8 @@
         <w:t xml:space="preserve">.</w:t>
       </w:r>
     </w:p>
-    <w:bookmarkEnd w:id="619"/>
-    <w:bookmarkStart w:id="621" w:name="ref-vannoorden2021"/>
+    <w:bookmarkEnd w:id="620"/>
+    <w:bookmarkStart w:id="622" w:name="ref-vannoorden2021"/>
     <w:p>
       <w:pPr>
         <w:pStyle w:val="Bibliography"/>
@@ -67091,7 +67110,7 @@
       <w:r>
         <w:t xml:space="preserve"> </w:t>
       </w:r>
-      <w:hyperlink r:id="rId620">
+      <w:hyperlink r:id="rId621">
         <w:r>
           <w:rPr>
             <w:rStyle w:val="Hyperlink"/>
@@ -67103,8 +67122,8 @@
         <w:t xml:space="preserve">.</w:t>
       </w:r>
     </w:p>
-    <w:bookmarkEnd w:id="621"/>
-    <w:bookmarkStart w:id="623" w:name="ref-wargames"/>
+    <w:bookmarkEnd w:id="622"/>
+    <w:bookmarkStart w:id="624" w:name="ref-wargames"/>
     <w:p>
       <w:pPr>
         <w:pStyle w:val="Bibliography"/>
@@ -67121,7 +67140,7 @@
       <w:r>
         <w:t xml:space="preserve"> </w:t>
       </w:r>
-      <w:hyperlink r:id="rId622">
+      <w:hyperlink r:id="rId623">
         <w:r>
           <w:rPr>
             <w:rStyle w:val="Hyperlink"/>
@@ -67133,8 +67152,8 @@
         <w:t xml:space="preserve">.</w:t>
       </w:r>
     </w:p>
-    <w:bookmarkEnd w:id="623"/>
-    <w:bookmarkStart w:id="625" w:name="ref-wickham2019advr"/>
+    <w:bookmarkEnd w:id="624"/>
+    <w:bookmarkStart w:id="626" w:name="ref-wickham2019advr"/>
     <w:p>
       <w:pPr>
         <w:pStyle w:val="Bibliography"/>
@@ -67158,7 +67177,7 @@
       <w:r>
         <w:t xml:space="preserve"> </w:t>
       </w:r>
-      <w:hyperlink r:id="rId624">
+      <w:hyperlink r:id="rId625">
         <w:r>
           <w:rPr>
             <w:rStyle w:val="Hyperlink"/>
@@ -67170,8 +67189,8 @@
         <w:t xml:space="preserve">.</w:t>
       </w:r>
     </w:p>
-    <w:bookmarkEnd w:id="625"/>
-    <w:bookmarkStart w:id="627" w:name="ref-wickham2021shiny"/>
+    <w:bookmarkEnd w:id="626"/>
+    <w:bookmarkStart w:id="628" w:name="ref-wickham2021shiny"/>
     <w:p>
       <w:pPr>
         <w:pStyle w:val="Bibliography"/>
@@ -67195,7 +67214,7 @@
       <w:r>
         <w:t xml:space="preserve"> </w:t>
       </w:r>
-      <w:hyperlink r:id="rId626">
+      <w:hyperlink r:id="rId627">
         <w:r>
           <w:rPr>
             <w:rStyle w:val="Hyperlink"/>
@@ -67207,8 +67226,8 @@
         <w:t xml:space="preserve">.</w:t>
       </w:r>
     </w:p>
-    <w:bookmarkEnd w:id="627"/>
-    <w:bookmarkStart w:id="628" w:name="ref-wickham2023tidyverse"/>
+    <w:bookmarkEnd w:id="628"/>
+    <w:bookmarkStart w:id="629" w:name="ref-wickham2023tidyverse"/>
     <w:p>
       <w:pPr>
         <w:pStyle w:val="Bibliography"/>
@@ -67244,8 +67263,8 @@
         <w:t xml:space="preserve">.</w:t>
       </w:r>
     </w:p>
-    <w:bookmarkEnd w:id="628"/>
-    <w:bookmarkStart w:id="630" w:name="ref-wickham2023tidydesign"/>
+    <w:bookmarkEnd w:id="629"/>
+    <w:bookmarkStart w:id="631" w:name="ref-wickham2023tidydesign"/>
     <w:p>
       <w:pPr>
         <w:pStyle w:val="Bibliography"/>
@@ -67269,7 +67288,7 @@
       <w:r>
         <w:t xml:space="preserve"> </w:t>
       </w:r>
-      <w:hyperlink r:id="rId629">
+      <w:hyperlink r:id="rId630">
         <w:r>
           <w:rPr>
             <w:rStyle w:val="Hyperlink"/>
@@ -67281,8 +67300,8 @@
         <w:t xml:space="preserve">.</w:t>
       </w:r>
     </w:p>
-    <w:bookmarkEnd w:id="630"/>
-    <w:bookmarkStart w:id="632" w:name="ref-wickham2023rpkgs"/>
+    <w:bookmarkEnd w:id="631"/>
+    <w:bookmarkStart w:id="633" w:name="ref-wickham2023rpkgs"/>
     <w:p>
       <w:pPr>
         <w:pStyle w:val="Bibliography"/>
@@ -67306,7 +67325,7 @@
       <w:r>
         <w:t xml:space="preserve"> </w:t>
       </w:r>
-      <w:hyperlink r:id="rId631">
+      <w:hyperlink r:id="rId632">
         <w:r>
           <w:rPr>
             <w:rStyle w:val="Hyperlink"/>
@@ -67318,8 +67337,8 @@
         <w:t xml:space="preserve">.</w:t>
       </w:r>
     </w:p>
-    <w:bookmarkEnd w:id="632"/>
-    <w:bookmarkStart w:id="634" w:name="ref-wickham2023r4ds"/>
+    <w:bookmarkEnd w:id="633"/>
+    <w:bookmarkStart w:id="635" w:name="ref-wickham2023r4ds"/>
     <w:p>
       <w:pPr>
         <w:pStyle w:val="Bibliography"/>
@@ -67343,7 +67362,7 @@
       <w:r>
         <w:t xml:space="preserve"> </w:t>
       </w:r>
-      <w:hyperlink r:id="rId633">
+      <w:hyperlink r:id="rId634">
         <w:r>
           <w:rPr>
             <w:rStyle w:val="Hyperlink"/>
@@ -67355,8 +67374,8 @@
         <w:t xml:space="preserve">.</w:t>
       </w:r>
     </w:p>
-    <w:bookmarkEnd w:id="634"/>
-    <w:bookmarkStart w:id="635" w:name="ref-R-roxygen2"/>
+    <w:bookmarkEnd w:id="635"/>
+    <w:bookmarkStart w:id="636" w:name="ref-R-roxygen2"/>
     <w:p>
       <w:pPr>
         <w:pStyle w:val="Bibliography"/>
@@ -67392,15 +67411,15 @@
         <w:t xml:space="preserve">.</w:t>
       </w:r>
     </w:p>
-    <w:bookmarkEnd w:id="635"/>
     <w:bookmarkEnd w:id="636"/>
+    <w:bookmarkEnd w:id="637"/>
     <w:p>
       <w:r>
         <w:br w:type="page"/>
       </w:r>
     </w:p>
-    <w:bookmarkEnd w:id="637"/>
-    <w:bookmarkStart w:id="639" w:name="sec-appendix-copilot-instructions"/>
+    <w:bookmarkEnd w:id="638"/>
+    <w:bookmarkStart w:id="640" w:name="sec-appendix-copilot-instructions"/>
     <w:p>
       <w:pPr>
         <w:pStyle w:val="Heading1"/>
@@ -67440,7 +67459,7 @@
       <w:r>
         <w:t xml:space="preserve"> </w:t>
       </w:r>
-      <w:hyperlink r:id="rId638">
+      <w:hyperlink r:id="rId639">
         <w:r>
           <w:rPr>
             <w:rStyle w:val="Hyperlink"/>
@@ -67454,8 +67473,8 @@
         <w:br w:type="page"/>
       </w:r>
     </w:p>
-    <w:bookmarkEnd w:id="639"/>
-    <w:bookmarkStart w:id="641" w:name="sec-appendix-copilot-setup-steps"/>
+    <w:bookmarkEnd w:id="640"/>
+    <w:bookmarkStart w:id="642" w:name="sec-appendix-copilot-setup-steps"/>
     <w:p>
       <w:pPr>
         <w:pStyle w:val="Heading1"/>
@@ -67495,7 +67514,7 @@
       <w:r>
         <w:t xml:space="preserve"> </w:t>
       </w:r>
-      <w:hyperlink r:id="rId640">
+      <w:hyperlink r:id="rId641">
         <w:r>
           <w:rPr>
             <w:rStyle w:val="Hyperlink"/>
@@ -67509,8 +67528,8 @@
         <w:br w:type="page"/>
       </w:r>
     </w:p>
-    <w:bookmarkEnd w:id="641"/>
-    <w:bookmarkStart w:id="642" w:name="document-generation-metadata"/>
+    <w:bookmarkEnd w:id="642"/>
+    <w:bookmarkStart w:id="643" w:name="document-generation-metadata"/>
     <w:p>
       <w:pPr>
         <w:pStyle w:val="Heading1"/>
@@ -67535,41 +67554,13 @@
           <w:numId w:val="1217"/>
         </w:numPr>
       </w:pPr>
-      <w:ins w:id="1924" w:author="PR Preview" w:date="2024-01-01T00:00:00Z">
+      <w:ins w:id="1925" w:author="PR Preview" w:date="2024-01-01T00:00:00Z">
         <w:r>
           <w:rPr>
             <w:b/>
             <w:bCs/>
           </w:rPr>
           <w:t xml:space="preserve">Branch:</w:t>
-        </w:r>
-      </w:ins>
-      <w:ins w:id="1924" w:author="PR Preview" w:date="2024-01-01T00:00:00Z">
-        <w:r>
-          <w:t xml:space="preserve"> </w:t>
-        </w:r>
-      </w:ins>
-      <w:ins w:id="1924" w:author="PR Preview" w:date="2024-01-01T00:00:00Z">
-        <w:r>
-          <w:t xml:space="preserve">HEAD</w:t>
-        </w:r>
-      </w:ins>
-    </w:p>
-    <w:p>
-      <w:pPr>
-        <w:pStyle w:val="Compact"/>
-        <w:numPr>
-          <w:ilvl w:val="0"/>
-          <w:numId w:val="1217"/>
-        </w:numPr>
-      </w:pPr>
-      <w:ins w:id="1925" w:author="PR Preview" w:date="2024-01-01T00:00:00Z">
-        <w:r>
-          <w:rPr>
-            <w:b/>
-            <w:bCs/>
-          </w:rPr>
-          <w:t xml:space="preserve">Commit:</w:t>
         </w:r>
       </w:ins>
       <w:ins w:id="1925" w:author="PR Preview" w:date="2024-01-01T00:00:00Z">
@@ -67579,7 +67570,7 @@
       </w:ins>
       <w:ins w:id="1925" w:author="PR Preview" w:date="2024-01-01T00:00:00Z">
         <w:r>
-          <w:t xml:space="preserve">51d5de0</w:t>
+          <w:t xml:space="preserve">HEAD</w:t>
         </w:r>
       </w:ins>
     </w:p>
@@ -67597,7 +67588,7 @@
             <w:b/>
             <w:bCs/>
           </w:rPr>
-          <w:t xml:space="preserve">Full commit hash:</w:t>
+          <w:t xml:space="preserve">Commit:</w:t>
         </w:r>
       </w:ins>
       <w:ins w:id="1926" w:author="PR Preview" w:date="2024-01-01T00:00:00Z">
@@ -67607,7 +67598,7 @@
       </w:ins>
       <w:ins w:id="1926" w:author="PR Preview" w:date="2024-01-01T00:00:00Z">
         <w:r>
-          <w:t xml:space="preserve">51d5de0559100275860270f8dcecc70f0b29c322</w:t>
+          <w:t xml:space="preserve">dd3d9e1</w:t>
         </w:r>
       </w:ins>
     </w:p>
@@ -67625,7 +67616,7 @@
             <w:b/>
             <w:bCs/>
           </w:rPr>
-          <w:t xml:space="preserve">Commit date:</w:t>
+          <w:t xml:space="preserve">Full commit hash:</w:t>
         </w:r>
       </w:ins>
       <w:ins w:id="1927" w:author="PR Preview" w:date="2024-01-01T00:00:00Z">
@@ -67635,12 +67626,40 @@
       </w:ins>
       <w:ins w:id="1927" w:author="PR Preview" w:date="2024-01-01T00:00:00Z">
         <w:r>
-          <w:t xml:space="preserve">2026-01-16 23:42:18 +0000</w:t>
+          <w:t xml:space="preserve">dd3d9e146ebb5fa650d02c2936b806605c0a576e</w:t>
         </w:r>
       </w:ins>
     </w:p>
     <w:p>
       <w:pPr>
+        <w:pStyle w:val="Compact"/>
+        <w:numPr>
+          <w:ilvl w:val="0"/>
+          <w:numId w:val="1217"/>
+        </w:numPr>
+      </w:pPr>
+      <w:ins w:id="1928" w:author="PR Preview" w:date="2024-01-01T00:00:00Z">
+        <w:r>
+          <w:rPr>
+            <w:b/>
+            <w:bCs/>
+          </w:rPr>
+          <w:t xml:space="preserve">Commit date:</w:t>
+        </w:r>
+      </w:ins>
+      <w:ins w:id="1928" w:author="PR Preview" w:date="2024-01-01T00:00:00Z">
+        <w:r>
+          <w:t xml:space="preserve"> </w:t>
+        </w:r>
+      </w:ins>
+      <w:ins w:id="1928" w:author="PR Preview" w:date="2024-01-01T00:00:00Z">
+        <w:r>
+          <w:t xml:space="preserve">2026-01-16 16:00:06 -0800</w:t>
+        </w:r>
+      </w:ins>
+    </w:p>
+    <w:p>
+      <w:pPr>
         <w:pStyle w:val="FirstParagraph"/>
       </w:pPr>
       <w:r>
@@ -67653,7 +67672,7 @@
         <w:t xml:space="preserve">use this commit information to set up the PR correctly and account for any commits that have been added since this document was generated.</w:t>
       </w:r>
     </w:p>
-    <w:bookmarkEnd w:id="642"/>
+    <w:bookmarkEnd w:id="643"/>
     <w:sectPr>
       <w:footnotePr>
         <w:numRestart w:val="eachSect"/>

</xml_diff>